<commit_message>
finish produk pkl 1
</commit_message>
<xml_diff>
--- a/12. BAB III KEGIATAN PKL.docx
+++ b/12. BAB III KEGIATAN PKL.docx
@@ -2519,7 +2519,23 @@
           <w:rFonts w:ascii="Arial" w:hAnsi="Arial" w:eastAsia="Arial" w:cs="Arial"/>
           <w:color w:val="000000"/>
         </w:rPr>
-        <w:t>Buka aplikasi terminal dan arahkan pada directory Download.</w:t>
+        <w:t xml:space="preserve">Buka aplikasi terminal dan arahkan pada </w:t>
+      </w:r>
+      <w:r>
+        <w:rPr>
+          <w:rFonts w:ascii="Arial" w:hAnsi="Arial" w:eastAsia="Arial" w:cs="Arial"/>
+          <w:i/>
+          <w:iCs/>
+          <w:color w:val="000000"/>
+        </w:rPr>
+        <w:t xml:space="preserve">directory </w:t>
+      </w:r>
+      <w:r>
+        <w:rPr>
+          <w:rFonts w:ascii="Arial" w:hAnsi="Arial" w:eastAsia="Arial" w:cs="Arial"/>
+          <w:color w:val="000000"/>
+        </w:rPr>
+        <w:t>Download.</w:t>
       </w:r>
     </w:p>
     <w:p>
@@ -3071,25 +3087,36 @@
       </w:pPr>
       <w:r>
         <w:rPr>
-          <w:rFonts w:ascii="Calibri" w:hAnsi="Calibri" w:eastAsia="Calibri" w:cs="Calibri"/>
-          <w:color w:val="000000"/>
+          <w:rFonts w:ascii="Arial" w:hAnsi="Arial" w:cs="Arial"/>
+          <w:lang w:eastAsia="id-ID"/>
         </w:rPr>
         <w:drawing>
           <wp:inline distT="0" distB="0" distL="0" distR="0">
-            <wp:extent cx="3097530" cy="1741805"/>
-            <wp:effectExtent l="0" t="0" r="0" b="0"/>
-            <wp:docPr id="38" name="image8.png"/>
-            <wp:cNvGraphicFramePr/>
+            <wp:extent cx="3538855" cy="1884045"/>
+            <wp:effectExtent l="0" t="0" r="4445" b="1905"/>
+            <wp:docPr id="13" name="Picture 13"/>
+            <wp:cNvGraphicFramePr>
+              <a:graphicFrameLocks xmlns:a="http://schemas.openxmlformats.org/drawingml/2006/main" noChangeAspect="1"/>
+            </wp:cNvGraphicFramePr>
             <a:graphic xmlns:a="http://schemas.openxmlformats.org/drawingml/2006/main">
               <a:graphicData uri="http://schemas.openxmlformats.org/drawingml/2006/picture">
                 <pic:pic xmlns:pic="http://schemas.openxmlformats.org/drawingml/2006/picture">
                   <pic:nvPicPr>
-                    <pic:cNvPr id="38" name="image8.png"/>
-                    <pic:cNvPicPr preferRelativeResize="0"/>
+                    <pic:cNvPr id="13" name="Picture 13"/>
+                    <pic:cNvPicPr>
+                      <a:picLocks noChangeAspect="1"/>
+                    </pic:cNvPicPr>
                   </pic:nvPicPr>
                   <pic:blipFill>
-                    <a:blip r:embed="rId19"/>
-                    <a:srcRect/>
+                    <a:blip r:embed="rId19" cstate="print">
+                      <a:lum bright="20000"/>
+                      <a:extLst>
+                        <a:ext uri="{28A0092B-C50C-407E-A947-70E740481C1C}">
+                          <a14:useLocalDpi xmlns:a14="http://schemas.microsoft.com/office/drawing/2010/main" val="0"/>
+                        </a:ext>
+                      </a:extLst>
+                    </a:blip>
+                    <a:srcRect r="-1"/>
                     <a:stretch>
                       <a:fillRect/>
                     </a:stretch>
@@ -3097,11 +3124,14 @@
                   <pic:spPr>
                     <a:xfrm>
                       <a:off x="0" y="0"/>
-                      <a:ext cx="3097530" cy="1741805"/>
+                      <a:ext cx="3578015" cy="1904940"/>
                     </a:xfrm>
                     <a:prstGeom prst="rect">
                       <a:avLst/>
                     </a:prstGeom>
+                    <a:ln>
+                      <a:noFill/>
+                    </a:ln>
                   </pic:spPr>
                 </pic:pic>
               </a:graphicData>
@@ -5016,8 +5046,8 @@
         </w:rPr>
         <w:drawing>
           <wp:inline distT="0" distB="0" distL="114300" distR="114300">
-            <wp:extent cx="3618865" cy="1606550"/>
-            <wp:effectExtent l="0" t="0" r="635" b="12700"/>
+            <wp:extent cx="3780790" cy="1910715"/>
+            <wp:effectExtent l="0" t="0" r="10160" b="0"/>
             <wp:docPr id="27" name="image3.png"/>
             <wp:cNvGraphicFramePr/>
             <a:graphic xmlns:a="http://schemas.openxmlformats.org/drawingml/2006/main">
@@ -5037,7 +5067,7 @@
                   <pic:spPr>
                     <a:xfrm>
                       <a:off x="0" y="0"/>
-                      <a:ext cx="3618865" cy="1606550"/>
+                      <a:ext cx="3780790" cy="1910715"/>
                     </a:xfrm>
                     <a:prstGeom prst="rect">
                       <a:avLst/>
@@ -5157,6 +5187,7 @@
     <w:p>
       <w:pPr>
         <w:numPr>
+          <w:ilvl w:val="0"/>
           <w:numId w:val="0"/>
         </w:numPr>
         <w:pBdr>
@@ -5179,8 +5210,8 @@
       <w:r>
         <w:drawing>
           <wp:inline distT="0" distB="0" distL="114300" distR="114300">
-            <wp:extent cx="4018915" cy="931545"/>
-            <wp:effectExtent l="0" t="0" r="635" b="1905"/>
+            <wp:extent cx="4426585" cy="1026160"/>
+            <wp:effectExtent l="0" t="0" r="12065" b="0"/>
             <wp:docPr id="2" name="Picture 2"/>
             <wp:cNvGraphicFramePr>
               <a:graphicFrameLocks xmlns:a="http://schemas.openxmlformats.org/drawingml/2006/main" noChangeAspect="1"/>
@@ -5203,7 +5234,7 @@
                   <pic:spPr>
                     <a:xfrm>
                       <a:off x="0" y="0"/>
-                      <a:ext cx="4018915" cy="931545"/>
+                      <a:ext cx="4426585" cy="1026160"/>
                     </a:xfrm>
                     <a:prstGeom prst="rect">
                       <a:avLst/>
@@ -5223,6 +5254,7 @@
     <w:p>
       <w:pPr>
         <w:numPr>
+          <w:ilvl w:val="0"/>
           <w:numId w:val="0"/>
         </w:numPr>
         <w:pBdr>
@@ -5312,6 +5344,7 @@
     <w:p>
       <w:pPr>
         <w:numPr>
+          <w:ilvl w:val="0"/>
           <w:numId w:val="0"/>
         </w:numPr>
         <w:pBdr>
@@ -5334,8 +5367,8 @@
       <w:r>
         <w:drawing>
           <wp:inline distT="0" distB="0" distL="114300" distR="114300">
-            <wp:extent cx="4139565" cy="1428115"/>
-            <wp:effectExtent l="0" t="0" r="13335" b="0"/>
+            <wp:extent cx="4387850" cy="1513840"/>
+            <wp:effectExtent l="0" t="0" r="0" b="0"/>
             <wp:docPr id="3" name="Picture 3"/>
             <wp:cNvGraphicFramePr>
               <a:graphicFrameLocks xmlns:a="http://schemas.openxmlformats.org/drawingml/2006/main" noChangeAspect="1"/>
@@ -5358,7 +5391,7 @@
                   <pic:spPr>
                     <a:xfrm>
                       <a:off x="0" y="0"/>
-                      <a:ext cx="4139565" cy="1428115"/>
+                      <a:ext cx="4387850" cy="1513840"/>
                     </a:xfrm>
                     <a:prstGeom prst="rect">
                       <a:avLst/>
@@ -5378,6 +5411,7 @@
     <w:p>
       <w:pPr>
         <w:numPr>
+          <w:ilvl w:val="0"/>
           <w:numId w:val="0"/>
         </w:numPr>
         <w:pBdr>
@@ -5596,6 +5630,7 @@
       <w:pPr>
         <w:pStyle w:val="30"/>
         <w:numPr>
+          <w:ilvl w:val="0"/>
           <w:numId w:val="0"/>
         </w:numPr>
         <w:pBdr>
@@ -5660,6 +5695,7 @@
       <w:pPr>
         <w:pStyle w:val="30"/>
         <w:numPr>
+          <w:ilvl w:val="0"/>
           <w:numId w:val="0"/>
         </w:numPr>
         <w:pBdr>
@@ -5721,6 +5757,7 @@
       <w:pPr>
         <w:pStyle w:val="30"/>
         <w:numPr>
+          <w:ilvl w:val="0"/>
           <w:numId w:val="0"/>
         </w:numPr>
         <w:pBdr>
@@ -5785,6 +5822,7 @@
       <w:pPr>
         <w:pStyle w:val="30"/>
         <w:numPr>
+          <w:ilvl w:val="0"/>
           <w:numId w:val="0"/>
         </w:numPr>
         <w:pBdr>
@@ -6005,8 +6043,7 @@
       <w:pPr>
         <w:pStyle w:val="30"/>
         <w:numPr>
-          <w:ilvl w:val="0"/>
-          <w:numId w:val="11"/>
+          <w:numId w:val="0"/>
         </w:numPr>
         <w:pBdr>
           <w:top w:val="none" w:color="auto" w:sz="0" w:space="0"/>
@@ -6016,33 +6053,96 @@
           <w:between w:val="none" w:color="auto" w:sz="0" w:space="0"/>
         </w:pBdr>
         <w:spacing w:after="0" w:line="480" w:lineRule="auto"/>
-        <w:ind w:left="1336" w:leftChars="0"/>
-        <w:jc w:val="both"/>
+        <w:ind w:left="720" w:leftChars="0" w:firstLine="720" w:firstLineChars="0"/>
+        <w:jc w:val="center"/>
         <w:rPr>
           <w:rFonts w:hint="default" w:ascii="Arial" w:hAnsi="Arial" w:eastAsia="Arial" w:cs="Arial"/>
           <w:color w:val="000000"/>
-          <w:lang w:val="en-US"/>
+          <w:lang w:val="en-US" w:eastAsia="id-ID"/>
         </w:rPr>
       </w:pPr>
       <w:r>
         <w:rPr>
           <w:rFonts w:hint="default" w:ascii="Arial" w:hAnsi="Arial" w:eastAsia="Arial" w:cs="Arial"/>
-          <w:i/>
-          <w:iCs/>
-          <w:color w:val="000000"/>
-          <w:lang w:val="en-US"/>
-        </w:rPr>
-        <w:t xml:space="preserve">Ekstrak file </w:t>
-      </w:r>
-      <w:r>
+          <w:color w:val="000000"/>
+          <w:lang w:val="en-US" w:eastAsia="id-ID"/>
+        </w:rPr>
+        <w:drawing>
+          <wp:inline distT="0" distB="0" distL="0" distR="0">
+            <wp:extent cx="3648710" cy="1274445"/>
+            <wp:effectExtent l="0" t="0" r="8890" b="1905"/>
+            <wp:docPr id="166" name="Picture 31"/>
+            <wp:cNvGraphicFramePr>
+              <a:graphicFrameLocks xmlns:a="http://schemas.openxmlformats.org/drawingml/2006/main" noChangeAspect="1"/>
+            </wp:cNvGraphicFramePr>
+            <a:graphic xmlns:a="http://schemas.openxmlformats.org/drawingml/2006/main">
+              <a:graphicData uri="http://schemas.openxmlformats.org/drawingml/2006/picture">
+                <pic:pic xmlns:pic="http://schemas.openxmlformats.org/drawingml/2006/picture">
+                  <pic:nvPicPr>
+                    <pic:cNvPr id="166" name="Picture 31"/>
+                    <pic:cNvPicPr>
+                      <a:picLocks noChangeAspect="1" noChangeArrowheads="1"/>
+                    </pic:cNvPicPr>
+                  </pic:nvPicPr>
+                  <pic:blipFill>
+                    <a:blip r:embed="rId36"/>
+                    <a:srcRect/>
+                    <a:stretch>
+                      <a:fillRect/>
+                    </a:stretch>
+                  </pic:blipFill>
+                  <pic:spPr>
+                    <a:xfrm>
+                      <a:off x="0" y="0"/>
+                      <a:ext cx="3653660" cy="1274445"/>
+                    </a:xfrm>
+                    <a:prstGeom prst="rect">
+                      <a:avLst/>
+                    </a:prstGeom>
+                    <a:noFill/>
+                    <a:ln w="9525">
+                      <a:noFill/>
+                      <a:miter lim="800000"/>
+                      <a:headEnd/>
+                      <a:tailEnd/>
+                    </a:ln>
+                  </pic:spPr>
+                </pic:pic>
+              </a:graphicData>
+            </a:graphic>
+          </wp:inline>
+        </w:drawing>
+      </w:r>
+    </w:p>
+    <w:p>
+      <w:pPr>
+        <w:pStyle w:val="30"/>
+        <w:numPr>
+          <w:numId w:val="0"/>
+        </w:numPr>
+        <w:pBdr>
+          <w:top w:val="none" w:color="auto" w:sz="0" w:space="0"/>
+          <w:left w:val="none" w:color="auto" w:sz="0" w:space="0"/>
+          <w:bottom w:val="none" w:color="auto" w:sz="0" w:space="0"/>
+          <w:right w:val="none" w:color="auto" w:sz="0" w:space="0"/>
+          <w:between w:val="none" w:color="auto" w:sz="0" w:space="0"/>
+        </w:pBdr>
+        <w:spacing w:after="0" w:line="480" w:lineRule="auto"/>
+        <w:ind w:left="720" w:leftChars="0" w:firstLine="720" w:firstLineChars="0"/>
+        <w:jc w:val="center"/>
         <w:rPr>
           <w:rFonts w:hint="default" w:ascii="Arial" w:hAnsi="Arial" w:eastAsia="Arial" w:cs="Arial"/>
-          <w:i w:val="0"/>
-          <w:iCs w:val="0"/>
-          <w:color w:val="000000"/>
-          <w:lang w:val="en-US"/>
-        </w:rPr>
-        <w:t>hasil download tadi dan pindah ke dalam folder htdocs.</w:t>
+          <w:color w:val="000000"/>
+          <w:lang w:val="en-US" w:eastAsia="id-ID"/>
+        </w:rPr>
+      </w:pPr>
+      <w:r>
+        <w:rPr>
+          <w:rFonts w:hint="default" w:ascii="Arial" w:hAnsi="Arial" w:eastAsia="Arial" w:cs="Arial"/>
+          <w:color w:val="000000"/>
+          <w:lang w:val="en-US" w:eastAsia="id-ID"/>
+        </w:rPr>
+        <w:t>Gambar 3.31. CodeIgniter 3</w:t>
       </w:r>
     </w:p>
     <w:p>
@@ -6071,18 +6171,83 @@
       <w:r>
         <w:rPr>
           <w:rFonts w:hint="default" w:ascii="Arial" w:hAnsi="Arial" w:eastAsia="Arial" w:cs="Arial"/>
+          <w:i/>
+          <w:iCs/>
+          <w:color w:val="000000"/>
+          <w:lang w:val="en-US"/>
+        </w:rPr>
+        <w:t xml:space="preserve">Ekstrak file </w:t>
+      </w:r>
+      <w:r>
+        <w:rPr>
+          <w:rFonts w:hint="default" w:ascii="Arial" w:hAnsi="Arial" w:eastAsia="Arial" w:cs="Arial"/>
           <w:i w:val="0"/>
           <w:iCs w:val="0"/>
           <w:color w:val="000000"/>
           <w:lang w:val="en-US"/>
         </w:rPr>
-        <w:t>Buka browser dan arahkan pada folder tersebut,jika berhasil akan tampil seperti berikut</w:t>
+        <w:t>hasil download tadi dan pindah ke dalam folder htdocs.</w:t>
       </w:r>
     </w:p>
     <w:p>
       <w:pPr>
         <w:pStyle w:val="30"/>
         <w:numPr>
+          <w:ilvl w:val="0"/>
+          <w:numId w:val="11"/>
+        </w:numPr>
+        <w:pBdr>
+          <w:top w:val="none" w:color="auto" w:sz="0" w:space="0"/>
+          <w:left w:val="none" w:color="auto" w:sz="0" w:space="0"/>
+          <w:bottom w:val="none" w:color="auto" w:sz="0" w:space="0"/>
+          <w:right w:val="none" w:color="auto" w:sz="0" w:space="0"/>
+          <w:between w:val="none" w:color="auto" w:sz="0" w:space="0"/>
+        </w:pBdr>
+        <w:spacing w:after="0" w:line="480" w:lineRule="auto"/>
+        <w:ind w:left="1336" w:leftChars="0"/>
+        <w:jc w:val="both"/>
+        <w:rPr>
+          <w:rFonts w:hint="default" w:ascii="Arial" w:hAnsi="Arial" w:eastAsia="Arial" w:cs="Arial"/>
+          <w:color w:val="000000"/>
+          <w:lang w:val="en-US"/>
+        </w:rPr>
+      </w:pPr>
+      <w:r>
+        <w:rPr>
+          <w:rFonts w:hint="default" w:ascii="Arial" w:hAnsi="Arial" w:eastAsia="Arial" w:cs="Arial"/>
+          <w:i w:val="0"/>
+          <w:iCs w:val="0"/>
+          <w:color w:val="000000"/>
+          <w:lang w:val="en-US"/>
+        </w:rPr>
+        <w:t>Buka browser dan arahkan pada `</w:t>
+      </w:r>
+      <w:r>
+        <w:rPr>
+          <w:rFonts w:hint="default" w:ascii="Consolas" w:hAnsi="Consolas" w:eastAsia="Arial" w:cs="Consolas"/>
+          <w:i w:val="0"/>
+          <w:iCs w:val="0"/>
+          <w:color w:val="000000"/>
+          <w:lang w:val="en-US"/>
+        </w:rPr>
+        <w:t>localhost/nama-folder</w:t>
+      </w:r>
+      <w:r>
+        <w:rPr>
+          <w:rFonts w:hint="default" w:ascii="Arial" w:hAnsi="Arial" w:eastAsia="Arial" w:cs="Arial"/>
+          <w:i w:val="0"/>
+          <w:iCs w:val="0"/>
+          <w:color w:val="000000"/>
+          <w:lang w:val="en-US"/>
+        </w:rPr>
+        <w:t>`,jika berhasil akan tampil seperti berikut</w:t>
+      </w:r>
+    </w:p>
+    <w:p>
+      <w:pPr>
+        <w:pStyle w:val="30"/>
+        <w:numPr>
+          <w:ilvl w:val="0"/>
           <w:numId w:val="0"/>
         </w:numPr>
         <w:pBdr>
@@ -6099,8 +6264,8 @@
       <w:r>
         <w:drawing>
           <wp:inline distT="0" distB="0" distL="114300" distR="114300">
-            <wp:extent cx="3708400" cy="2011680"/>
-            <wp:effectExtent l="0" t="0" r="6350" b="7620"/>
+            <wp:extent cx="3427095" cy="2211705"/>
+            <wp:effectExtent l="0" t="0" r="1905" b="17145"/>
             <wp:docPr id="8" name="Picture 8"/>
             <wp:cNvGraphicFramePr>
               <a:graphicFrameLocks xmlns:a="http://schemas.openxmlformats.org/drawingml/2006/main" noChangeAspect="1"/>
@@ -6115,7 +6280,7 @@
                     </pic:cNvPicPr>
                   </pic:nvPicPr>
                   <pic:blipFill>
-                    <a:blip r:embed="rId36"/>
+                    <a:blip r:embed="rId37"/>
                     <a:stretch>
                       <a:fillRect/>
                     </a:stretch>
@@ -6123,7 +6288,7 @@
                   <pic:spPr>
                     <a:xfrm>
                       <a:off x="0" y="0"/>
-                      <a:ext cx="3708400" cy="2011680"/>
+                      <a:ext cx="3427095" cy="2211705"/>
                     </a:xfrm>
                     <a:prstGeom prst="rect">
                       <a:avLst/>
@@ -6144,6 +6309,7 @@
       <w:pPr>
         <w:pStyle w:val="30"/>
         <w:numPr>
+          <w:ilvl w:val="0"/>
           <w:numId w:val="0"/>
         </w:numPr>
         <w:pBdr>
@@ -6168,8 +6334,6 @@
         </w:rPr>
         <w:t>Gambar 3.31. Tampilan awal CodeIgniter</w:t>
       </w:r>
-      <w:bookmarkStart w:id="0" w:name="_GoBack"/>
-      <w:bookmarkEnd w:id="0"/>
     </w:p>
     <w:p>
       <w:pPr>
@@ -6202,6 +6366,24 @@
     </w:p>
     <w:p>
       <w:pPr>
+        <w:pStyle w:val="30"/>
+        <w:spacing w:after="0" w:line="480" w:lineRule="auto"/>
+        <w:ind w:left="851"/>
+        <w:jc w:val="both"/>
+        <w:rPr>
+          <w:rFonts w:ascii="Arial" w:hAnsi="Arial" w:eastAsia="Arial" w:cs="Arial"/>
+          <w:color w:val="000000"/>
+        </w:rPr>
+      </w:pPr>
+      <w:r>
+        <w:rPr>
+          <w:rFonts w:ascii="Arial" w:hAnsi="Arial" w:cs="Arial"/>
+        </w:rPr>
+        <w:t>Setelah aplikasi yang diperlukan selesai terpasang pada perangkat, langkah selanjutnya adalah menguji compatibility aplikasi pada perangkat. Pengujian compatibility pada perangkat dilakukan dengan memulai dari menjalankan fungsi dasar dan fungsi utama yang paling diperlukan.</w:t>
+      </w:r>
+    </w:p>
+    <w:p>
+      <w:pPr>
         <w:numPr>
           <w:ilvl w:val="0"/>
           <w:numId w:val="2"/>
@@ -6231,6 +6413,44 @@
     </w:p>
     <w:p>
       <w:pPr>
+        <w:pStyle w:val="30"/>
+        <w:spacing w:after="0" w:line="480" w:lineRule="auto"/>
+        <w:ind w:left="851"/>
+        <w:jc w:val="both"/>
+        <w:rPr>
+          <w:rFonts w:ascii="Arial" w:hAnsi="Arial" w:cs="Arial"/>
+        </w:rPr>
+      </w:pPr>
+      <w:r>
+        <w:rPr>
+          <w:rFonts w:ascii="Arial" w:hAnsi="Arial" w:cs="Arial"/>
+        </w:rPr>
+        <w:t>Instalasi dan Konfigurasi aplikasi sangatlah penting dilakukan sebelum melakukan pekerjaan. Karena dengan menginstal aplikasi kita baru bisa melakukan pekerjaan selanjutnya.</w:t>
+      </w:r>
+    </w:p>
+    <w:p>
+      <w:pPr>
+        <w:numPr>
+          <w:numId w:val="0"/>
+        </w:numPr>
+        <w:pBdr>
+          <w:top w:val="none" w:color="auto" w:sz="0" w:space="0"/>
+          <w:left w:val="none" w:color="auto" w:sz="0" w:space="0"/>
+          <w:bottom w:val="none" w:color="auto" w:sz="0" w:space="0"/>
+          <w:right w:val="none" w:color="auto" w:sz="0" w:space="0"/>
+          <w:between w:val="none" w:color="auto" w:sz="0" w:space="0"/>
+        </w:pBdr>
+        <w:spacing w:after="0" w:line="480" w:lineRule="auto"/>
+        <w:ind w:left="426" w:leftChars="0"/>
+        <w:jc w:val="both"/>
+        <w:rPr>
+          <w:rFonts w:ascii="Arial" w:hAnsi="Arial" w:eastAsia="Arial" w:cs="Arial"/>
+          <w:color w:val="000000"/>
+        </w:rPr>
+      </w:pPr>
+    </w:p>
+    <w:p>
+      <w:pPr>
         <w:numPr>
           <w:ilvl w:val="0"/>
           <w:numId w:val="1"/>
@@ -6259,6 +6479,8 @@
         </w:rPr>
         <w:t>Produk PKL 2 : Penggunaan Git di Lingkup Perusahaan</w:t>
       </w:r>
+      <w:bookmarkStart w:id="0" w:name="_GoBack"/>
+      <w:bookmarkEnd w:id="0"/>
     </w:p>
     <w:p>
       <w:pPr>

</xml_diff>